<commit_message>
Modified the main GitHub document
Added the installation, folder structure, practices and guidelines, faq,
and revisions sections.
Completed the installation and folder structure sections.
</commit_message>
<xml_diff>
--- a/doc/docs/Notes and Instructional Information/GitHub Repository Layout and Information.docx
+++ b/doc/docs/Notes and Instructional Information/GitHub Repository Layout and Information.docx
@@ -5,33 +5,35 @@
     <w:p>
       <w:pPr>
         <w:pStyle w:val="NoSpacing"/>
-      </w:pPr>
-      <w:proofErr w:type="spellStart"/>
-      <w:r>
-        <w:t>GitHub</w:t>
-      </w:r>
-      <w:proofErr w:type="spellEnd"/>
-      <w:r>
-        <w:t xml:space="preserve"> Repository Layout and Information:</w:t>
-      </w:r>
-    </w:p>
-    <w:p>
-      <w:pPr>
-        <w:pStyle w:val="NoSpacing"/>
-      </w:pPr>
-    </w:p>
-    <w:p>
-      <w:pPr>
-        <w:pStyle w:val="NoSpacing"/>
-      </w:pPr>
-    </w:p>
-    <w:p>
-      <w:pPr>
-        <w:pStyle w:val="NoSpacing"/>
-      </w:pPr>
-      <w:r>
-        <w:t xml:space="preserve">URL: </w:t>
-      </w:r>
+        <w:jc w:val="center"/>
+        <w:rPr>
+          <w:b/>
+          <w:sz w:val="36"/>
+          <w:szCs w:val="36"/>
+        </w:rPr>
+      </w:pPr>
+      <w:r>
+        <w:rPr>
+          <w:b/>
+          <w:sz w:val="36"/>
+          <w:szCs w:val="36"/>
+        </w:rPr>
+        <w:t>GitHub Re</w:t>
+      </w:r>
+      <w:r>
+        <w:rPr>
+          <w:b/>
+          <w:sz w:val="36"/>
+          <w:szCs w:val="36"/>
+        </w:rPr>
+        <w:t>pository Layout and Information</w:t>
+      </w:r>
+    </w:p>
+    <w:p>
+      <w:pPr>
+        <w:pStyle w:val="NoSpacing"/>
+        <w:jc w:val="center"/>
+      </w:pPr>
       <w:hyperlink r:id="rId6" w:history="1">
         <w:r>
           <w:rPr>
@@ -44,40 +46,672 @@
     <w:p>
       <w:pPr>
         <w:pStyle w:val="NoSpacing"/>
-      </w:pPr>
-    </w:p>
-    <w:p>
-      <w:pPr>
-        <w:pStyle w:val="NoSpacing"/>
-      </w:pPr>
-    </w:p>
-    <w:p>
+        <w:jc w:val="center"/>
+        <w:rPr>
+          <w:b/>
+          <w:sz w:val="36"/>
+          <w:szCs w:val="36"/>
+        </w:rPr>
+      </w:pPr>
+    </w:p>
+    <w:p>
+      <w:pPr>
+        <w:pStyle w:val="NoSpacing"/>
+      </w:pPr>
+    </w:p>
+    <w:p>
+      <w:pPr>
+        <w:pStyle w:val="NoSpacing"/>
+      </w:pPr>
+      <w:proofErr w:type="gramStart"/>
+      <w:r>
+        <w:t xml:space="preserve">Description of the GitHub repository file structure, UTC </w:t>
+      </w:r>
       <w:proofErr w:type="spellStart"/>
+      <w:r>
+        <w:t>GutHub</w:t>
+      </w:r>
+      <w:proofErr w:type="spellEnd"/>
+      <w:r>
+        <w:t xml:space="preserve"> commit</w:t>
+      </w:r>
+      <w:proofErr w:type="gramEnd"/>
+      <w:r>
+        <w:t xml:space="preserve"> practices, and other general GitHub Information.</w:t>
+      </w:r>
+    </w:p>
+    <w:p>
+      <w:pPr>
+        <w:pStyle w:val="NoSpacing"/>
+      </w:pPr>
+    </w:p>
+    <w:p>
+      <w:pPr>
+        <w:pStyle w:val="NoSpacing"/>
+      </w:pPr>
+    </w:p>
+    <w:p>
+      <w:pPr>
+        <w:pStyle w:val="Heading1"/>
+      </w:pPr>
+      <w:r>
+        <w:t>Index:</w:t>
+      </w:r>
+    </w:p>
+    <w:p>
+      <w:pPr>
+        <w:pStyle w:val="NoSpacing"/>
+      </w:pPr>
+    </w:p>
+    <w:p>
+      <w:pPr>
+        <w:pStyle w:val="NoSpacing"/>
+        <w:numPr>
+          <w:ilvl w:val="0"/>
+          <w:numId w:val="2"/>
+        </w:numPr>
+      </w:pPr>
+      <w:r>
+        <w:t>Installation</w:t>
+      </w:r>
+    </w:p>
+    <w:p>
+      <w:pPr>
+        <w:pStyle w:val="NoSpacing"/>
+        <w:numPr>
+          <w:ilvl w:val="0"/>
+          <w:numId w:val="2"/>
+        </w:numPr>
+      </w:pPr>
+      <w:r>
+        <w:t>GitHub Folder Structure</w:t>
+      </w:r>
+    </w:p>
+    <w:p>
+      <w:pPr>
+        <w:pStyle w:val="NoSpacing"/>
+        <w:numPr>
+          <w:ilvl w:val="0"/>
+          <w:numId w:val="2"/>
+        </w:numPr>
+      </w:pPr>
+      <w:r>
+        <w:t xml:space="preserve">GitHub </w:t>
+      </w:r>
+      <w:r>
+        <w:t>Practices and Guidelines</w:t>
+      </w:r>
+    </w:p>
+    <w:p>
+      <w:pPr>
+        <w:pStyle w:val="NoSpacing"/>
+        <w:numPr>
+          <w:ilvl w:val="0"/>
+          <w:numId w:val="2"/>
+        </w:numPr>
+      </w:pPr>
+      <w:r>
+        <w:t>FAQ</w:t>
+      </w:r>
+    </w:p>
+    <w:p>
+      <w:pPr>
+        <w:pStyle w:val="NoSpacing"/>
+        <w:numPr>
+          <w:ilvl w:val="0"/>
+          <w:numId w:val="2"/>
+        </w:numPr>
+      </w:pPr>
+      <w:r>
+        <w:t>Revisions</w:t>
+      </w:r>
+    </w:p>
+    <w:p>
+      <w:pPr>
+        <w:pStyle w:val="NoSpacing"/>
+      </w:pPr>
+    </w:p>
+    <w:p>
+      <w:pPr>
+        <w:pStyle w:val="NoSpacing"/>
+      </w:pPr>
+      <w:bookmarkStart w:id="0" w:name="_GoBack"/>
+      <w:bookmarkEnd w:id="0"/>
+    </w:p>
+    <w:p>
+      <w:pPr>
+        <w:pStyle w:val="NoSpacing"/>
+      </w:pPr>
+    </w:p>
+    <w:p>
+      <w:pPr>
+        <w:rPr>
+          <w:rFonts w:asciiTheme="majorHAnsi" w:eastAsiaTheme="majorEastAsia" w:hAnsiTheme="majorHAnsi" w:cstheme="majorBidi"/>
+          <w:b/>
+          <w:bCs/>
+          <w:color w:val="365F91" w:themeColor="accent1" w:themeShade="BF"/>
+          <w:sz w:val="28"/>
+          <w:szCs w:val="28"/>
+        </w:rPr>
+      </w:pPr>
+      <w:r>
+        <w:br w:type="page"/>
+      </w:r>
+    </w:p>
+    <w:p>
+      <w:pPr>
+        <w:pStyle w:val="Heading1"/>
+      </w:pPr>
+      <w:r>
+        <w:lastRenderedPageBreak/>
+        <w:t>Installation</w:t>
+      </w:r>
+    </w:p>
+    <w:p>
+      <w:pPr>
+        <w:pStyle w:val="NoSpacing"/>
+        <w:rPr>
+          <w:b/>
+          <w:sz w:val="26"/>
+          <w:szCs w:val="26"/>
+        </w:rPr>
+      </w:pPr>
+      <w:r>
+        <w:rPr>
+          <w:b/>
+          <w:sz w:val="26"/>
+          <w:szCs w:val="26"/>
+        </w:rPr>
+        <w:t>Instal</w:t>
+      </w:r>
+      <w:r>
+        <w:rPr>
+          <w:b/>
+          <w:sz w:val="26"/>
+          <w:szCs w:val="26"/>
+        </w:rPr>
+        <w:t>l</w:t>
+      </w:r>
+      <w:r>
+        <w:rPr>
+          <w:b/>
+          <w:sz w:val="26"/>
+          <w:szCs w:val="26"/>
+        </w:rPr>
+        <w:t xml:space="preserve"> GitHub</w:t>
+      </w:r>
+    </w:p>
+    <w:p>
+      <w:pPr>
+        <w:pStyle w:val="NoSpacing"/>
+        <w:rPr>
+          <w:b/>
+        </w:rPr>
+      </w:pPr>
+    </w:p>
+    <w:p>
+      <w:pPr>
+        <w:pStyle w:val="NoSpacing"/>
+        <w:rPr>
+          <w:b/>
+        </w:rPr>
+      </w:pPr>
+      <w:r>
+        <w:rPr>
+          <w:b/>
+        </w:rPr>
+        <w:t>Steps:</w:t>
+      </w:r>
+    </w:p>
+    <w:p>
+      <w:pPr>
+        <w:pStyle w:val="NoSpacing"/>
+        <w:rPr>
+          <w:b/>
+        </w:rPr>
+      </w:pPr>
+    </w:p>
+    <w:p>
+      <w:pPr>
+        <w:pStyle w:val="NoSpacing"/>
+        <w:numPr>
+          <w:ilvl w:val="0"/>
+          <w:numId w:val="5"/>
+        </w:numPr>
+      </w:pPr>
+      <w:r>
+        <w:t xml:space="preserve">Navigate to </w:t>
+      </w:r>
+      <w:hyperlink r:id="rId7" w:history="1">
+        <w:r>
+          <w:rPr>
+            <w:rStyle w:val="Hyperlink"/>
+          </w:rPr>
+          <w:t>GitHub</w:t>
+        </w:r>
+      </w:hyperlink>
+      <w:r>
+        <w:t>, select your platform,</w:t>
+      </w:r>
+      <w:r>
+        <w:t xml:space="preserve"> and click on the ‘Download GitHub for Windows’ button</w:t>
+      </w:r>
+      <w:r>
+        <w:t>.</w:t>
+      </w:r>
+    </w:p>
+    <w:p>
+      <w:pPr>
+        <w:pStyle w:val="NoSpacing"/>
+        <w:ind w:left="720"/>
+      </w:pPr>
+      <w:r>
+        <w:rPr>
+          <w:noProof/>
+        </w:rPr>
+        <w:drawing>
+          <wp:inline distT="0" distB="0" distL="0" distR="0" wp14:anchorId="207161C3" wp14:editId="38C03CF3">
+            <wp:extent cx="3262579" cy="321584"/>
+            <wp:effectExtent l="0" t="0" r="0" b="2540"/>
+            <wp:docPr id="1" name="Picture 1" descr="C:\Users\kevin\Desktop\Untitled-1.jpg"/>
+            <wp:cNvGraphicFramePr>
+              <a:graphicFrameLocks xmlns:a="http://schemas.openxmlformats.org/drawingml/2006/main" noChangeAspect="1"/>
+            </wp:cNvGraphicFramePr>
+            <a:graphic xmlns:a="http://schemas.openxmlformats.org/drawingml/2006/main">
+              <a:graphicData uri="http://schemas.openxmlformats.org/drawingml/2006/picture">
+                <pic:pic xmlns:pic="http://schemas.openxmlformats.org/drawingml/2006/picture">
+                  <pic:nvPicPr>
+                    <pic:cNvPr id="0" name="Picture 23" descr="C:\Users\kevin\Desktop\Untitled-1.jpg"/>
+                    <pic:cNvPicPr>
+                      <a:picLocks noChangeAspect="1" noChangeArrowheads="1"/>
+                    </pic:cNvPicPr>
+                  </pic:nvPicPr>
+                  <pic:blipFill>
+                    <a:blip r:embed="rId8">
+                      <a:extLst>
+                        <a:ext uri="{28A0092B-C50C-407E-A947-70E740481C1C}">
+                          <a14:useLocalDpi xmlns:a14="http://schemas.microsoft.com/office/drawing/2010/main" val="0"/>
+                        </a:ext>
+                      </a:extLst>
+                    </a:blip>
+                    <a:srcRect/>
+                    <a:stretch>
+                      <a:fillRect/>
+                    </a:stretch>
+                  </pic:blipFill>
+                  <pic:spPr bwMode="auto">
+                    <a:xfrm>
+                      <a:off x="0" y="0"/>
+                      <a:ext cx="3263995" cy="321724"/>
+                    </a:xfrm>
+                    <a:prstGeom prst="rect">
+                      <a:avLst/>
+                    </a:prstGeom>
+                    <a:noFill/>
+                    <a:ln>
+                      <a:noFill/>
+                    </a:ln>
+                  </pic:spPr>
+                </pic:pic>
+              </a:graphicData>
+            </a:graphic>
+          </wp:inline>
+        </w:drawing>
+      </w:r>
+    </w:p>
+    <w:p>
+      <w:pPr>
+        <w:pStyle w:val="NoSpacing"/>
+        <w:numPr>
+          <w:ilvl w:val="0"/>
+          <w:numId w:val="5"/>
+        </w:numPr>
+      </w:pPr>
+      <w:r>
+        <w:t>Install and use the default options for each step.</w:t>
+      </w:r>
+    </w:p>
+    <w:p>
+      <w:pPr>
+        <w:pStyle w:val="NoSpacing"/>
+        <w:numPr>
+          <w:ilvl w:val="0"/>
+          <w:numId w:val="5"/>
+        </w:numPr>
+      </w:pPr>
+      <w:r>
+        <w:t>Note: The URL above also has command line instructions instead of the GUI.</w:t>
+      </w:r>
+    </w:p>
+    <w:p>
+      <w:pPr>
+        <w:pStyle w:val="NoSpacing"/>
+      </w:pPr>
+    </w:p>
+    <w:p>
+      <w:pPr>
+        <w:pStyle w:val="NoSpacing"/>
+        <w:rPr>
+          <w:b/>
+          <w:sz w:val="26"/>
+          <w:szCs w:val="26"/>
+        </w:rPr>
+      </w:pPr>
+    </w:p>
+    <w:p>
+      <w:pPr>
+        <w:pStyle w:val="NoSpacing"/>
+        <w:rPr>
+          <w:b/>
+          <w:sz w:val="26"/>
+          <w:szCs w:val="26"/>
+        </w:rPr>
+      </w:pPr>
+      <w:r>
+        <w:rPr>
+          <w:b/>
+          <w:sz w:val="26"/>
+          <w:szCs w:val="26"/>
+        </w:rPr>
+        <w:t>Connect to a repository</w:t>
+      </w:r>
+    </w:p>
+    <w:p>
+      <w:pPr>
+        <w:pStyle w:val="NoSpacing"/>
+        <w:rPr>
+          <w:b/>
+        </w:rPr>
+      </w:pPr>
+      <w:r>
+        <w:rPr>
+          <w:b/>
+        </w:rPr>
+        <w:t>Steps:</w:t>
+      </w:r>
+    </w:p>
+    <w:p>
+      <w:pPr>
+        <w:pStyle w:val="NoSpacing"/>
+        <w:rPr>
+          <w:b/>
+        </w:rPr>
+      </w:pPr>
+    </w:p>
+    <w:p>
+      <w:pPr>
+        <w:pStyle w:val="NoSpacing"/>
+        <w:numPr>
+          <w:ilvl w:val="0"/>
+          <w:numId w:val="6"/>
+        </w:numPr>
+      </w:pPr>
+      <w:r>
+        <w:t>Create an account on GitHub</w:t>
+      </w:r>
+    </w:p>
+    <w:p>
+      <w:pPr>
+        <w:pStyle w:val="NoSpacing"/>
+        <w:numPr>
+          <w:ilvl w:val="0"/>
+          <w:numId w:val="6"/>
+        </w:numPr>
+      </w:pPr>
+      <w:r>
+        <w:t>Login to said account</w:t>
+      </w:r>
+    </w:p>
+    <w:p>
+      <w:pPr>
+        <w:pStyle w:val="NoSpacing"/>
+        <w:numPr>
+          <w:ilvl w:val="0"/>
+          <w:numId w:val="6"/>
+        </w:numPr>
+      </w:pPr>
+      <w:r>
+        <w:t xml:space="preserve">Navigate to the </w:t>
+      </w:r>
+      <w:hyperlink r:id="rId9" w:history="1">
+        <w:r>
+          <w:rPr>
+            <w:rStyle w:val="Hyperlink"/>
+          </w:rPr>
+          <w:t>repository</w:t>
+        </w:r>
+      </w:hyperlink>
+    </w:p>
+    <w:p>
+      <w:pPr>
+        <w:pStyle w:val="NoSpacing"/>
+        <w:numPr>
+          <w:ilvl w:val="0"/>
+          <w:numId w:val="6"/>
+        </w:numPr>
+      </w:pPr>
+      <w:r>
+        <w:t>Fork the repository by, you guessed it, clicking on the ‘Fork’ button</w:t>
+      </w:r>
+    </w:p>
+    <w:p>
+      <w:pPr>
+        <w:pStyle w:val="NoSpacing"/>
+        <w:ind w:left="720"/>
+      </w:pPr>
+      <w:r>
+        <w:rPr>
+          <w:noProof/>
+        </w:rPr>
+        <w:drawing>
+          <wp:inline distT="0" distB="0" distL="0" distR="0" wp14:anchorId="4081B8C6" wp14:editId="4B9A5D9E">
+            <wp:extent cx="936625" cy="365760"/>
+            <wp:effectExtent l="0" t="0" r="0" b="0"/>
+            <wp:docPr id="2" name="Picture 2" descr="C:\Users\kevin\Desktop\Untitled-2.jpg"/>
+            <wp:cNvGraphicFramePr>
+              <a:graphicFrameLocks xmlns:a="http://schemas.openxmlformats.org/drawingml/2006/main" noChangeAspect="1"/>
+            </wp:cNvGraphicFramePr>
+            <a:graphic xmlns:a="http://schemas.openxmlformats.org/drawingml/2006/main">
+              <a:graphicData uri="http://schemas.openxmlformats.org/drawingml/2006/picture">
+                <pic:pic xmlns:pic="http://schemas.openxmlformats.org/drawingml/2006/picture">
+                  <pic:nvPicPr>
+                    <pic:cNvPr id="0" name="Picture 24" descr="C:\Users\kevin\Desktop\Untitled-2.jpg"/>
+                    <pic:cNvPicPr>
+                      <a:picLocks noChangeAspect="1" noChangeArrowheads="1"/>
+                    </pic:cNvPicPr>
+                  </pic:nvPicPr>
+                  <pic:blipFill>
+                    <a:blip r:embed="rId10">
+                      <a:extLst>
+                        <a:ext uri="{28A0092B-C50C-407E-A947-70E740481C1C}">
+                          <a14:useLocalDpi xmlns:a14="http://schemas.microsoft.com/office/drawing/2010/main" val="0"/>
+                        </a:ext>
+                      </a:extLst>
+                    </a:blip>
+                    <a:srcRect/>
+                    <a:stretch>
+                      <a:fillRect/>
+                    </a:stretch>
+                  </pic:blipFill>
+                  <pic:spPr bwMode="auto">
+                    <a:xfrm>
+                      <a:off x="0" y="0"/>
+                      <a:ext cx="936625" cy="365760"/>
+                    </a:xfrm>
+                    <a:prstGeom prst="rect">
+                      <a:avLst/>
+                    </a:prstGeom>
+                    <a:noFill/>
+                    <a:ln>
+                      <a:noFill/>
+                    </a:ln>
+                  </pic:spPr>
+                </pic:pic>
+              </a:graphicData>
+            </a:graphic>
+          </wp:inline>
+        </w:drawing>
+      </w:r>
+    </w:p>
+    <w:p>
+      <w:pPr>
+        <w:pStyle w:val="NoSpacing"/>
+        <w:numPr>
+          <w:ilvl w:val="0"/>
+          <w:numId w:val="6"/>
+        </w:numPr>
+      </w:pPr>
+      <w:r>
+        <w:t>Now clone the repository</w:t>
+      </w:r>
+    </w:p>
+    <w:p>
+      <w:pPr>
+        <w:pStyle w:val="NoSpacing"/>
+        <w:ind w:left="720"/>
+      </w:pPr>
+      <w:r>
+        <w:rPr>
+          <w:noProof/>
+        </w:rPr>
+        <w:drawing>
+          <wp:inline distT="0" distB="0" distL="0" distR="0" wp14:anchorId="13E5B5E5" wp14:editId="6E7FDDA4">
+            <wp:extent cx="3072130" cy="687705"/>
+            <wp:effectExtent l="0" t="0" r="0" b="0"/>
+            <wp:docPr id="3" name="Picture 3" descr="C:\Users\kevin\Desktop\asdf.jpg"/>
+            <wp:cNvGraphicFramePr>
+              <a:graphicFrameLocks xmlns:a="http://schemas.openxmlformats.org/drawingml/2006/main" noChangeAspect="1"/>
+            </wp:cNvGraphicFramePr>
+            <a:graphic xmlns:a="http://schemas.openxmlformats.org/drawingml/2006/main">
+              <a:graphicData uri="http://schemas.openxmlformats.org/drawingml/2006/picture">
+                <pic:pic xmlns:pic="http://schemas.openxmlformats.org/drawingml/2006/picture">
+                  <pic:nvPicPr>
+                    <pic:cNvPr id="0" name="Picture 25" descr="C:\Users\kevin\Desktop\asdf.jpg"/>
+                    <pic:cNvPicPr>
+                      <a:picLocks noChangeAspect="1" noChangeArrowheads="1"/>
+                    </pic:cNvPicPr>
+                  </pic:nvPicPr>
+                  <pic:blipFill>
+                    <a:blip r:embed="rId11">
+                      <a:extLst>
+                        <a:ext uri="{28A0092B-C50C-407E-A947-70E740481C1C}">
+                          <a14:useLocalDpi xmlns:a14="http://schemas.microsoft.com/office/drawing/2010/main" val="0"/>
+                        </a:ext>
+                      </a:extLst>
+                    </a:blip>
+                    <a:srcRect/>
+                    <a:stretch>
+                      <a:fillRect/>
+                    </a:stretch>
+                  </pic:blipFill>
+                  <pic:spPr bwMode="auto">
+                    <a:xfrm>
+                      <a:off x="0" y="0"/>
+                      <a:ext cx="3072130" cy="687705"/>
+                    </a:xfrm>
+                    <a:prstGeom prst="rect">
+                      <a:avLst/>
+                    </a:prstGeom>
+                    <a:noFill/>
+                    <a:ln>
+                      <a:noFill/>
+                    </a:ln>
+                  </pic:spPr>
+                </pic:pic>
+              </a:graphicData>
+            </a:graphic>
+          </wp:inline>
+        </w:drawing>
+      </w:r>
+    </w:p>
+    <w:p>
+      <w:pPr>
+        <w:pStyle w:val="NoSpacing"/>
+        <w:numPr>
+          <w:ilvl w:val="0"/>
+          <w:numId w:val="6"/>
+        </w:numPr>
+      </w:pPr>
+      <w:r>
+        <w:t>And the repository is ready to go. Make changes, commit them, and then sync them.</w:t>
+      </w:r>
+    </w:p>
+    <w:p>
+      <w:pPr>
+        <w:pStyle w:val="NoSpacing"/>
+        <w:ind w:left="720"/>
+      </w:pPr>
       <w:r>
         <w:rPr>
           <w:b/>
           <w:sz w:val="30"/>
           <w:szCs w:val="30"/>
         </w:rPr>
-        <w:t>GitHub</w:t>
+        <w:br w:type="page"/>
+      </w:r>
+    </w:p>
+    <w:p>
+      <w:pPr>
+        <w:pStyle w:val="Heading1"/>
+      </w:pPr>
+      <w:r>
+        <w:lastRenderedPageBreak/>
+        <w:t xml:space="preserve">GitHub </w:t>
+      </w:r>
+      <w:r>
+        <w:t>Folder Structure</w:t>
+      </w:r>
+    </w:p>
+    <w:p>
+      <w:pPr>
+        <w:pStyle w:val="NoSpacing"/>
+      </w:pPr>
+      <w:r>
+        <w:t xml:space="preserve">This is the structure of the </w:t>
+      </w:r>
+      <w:proofErr w:type="spellStart"/>
+      <w:r>
+        <w:t>edu.utc.impact</w:t>
       </w:r>
       <w:proofErr w:type="spellEnd"/>
       <w:r>
-        <w:rPr>
-          <w:b/>
-          <w:sz w:val="30"/>
-          <w:szCs w:val="30"/>
-        </w:rPr>
-        <w:t xml:space="preserve"> </w:t>
-      </w:r>
-      <w:r>
-        <w:rPr>
-          <w:b/>
-          <w:sz w:val="30"/>
-          <w:szCs w:val="30"/>
-        </w:rPr>
-        <w:t xml:space="preserve">Folder Structure: </w:t>
-      </w:r>
+        <w:t xml:space="preserve"> repository.</w:t>
+      </w:r>
+    </w:p>
+    <w:p>
+      <w:pPr>
+        <w:pStyle w:val="NoSpacing"/>
+      </w:pPr>
+    </w:p>
+    <w:p>
+      <w:pPr>
+        <w:pStyle w:val="NoSpacing"/>
+        <w:rPr>
+          <w:b/>
+          <w:sz w:val="26"/>
+          <w:szCs w:val="26"/>
+        </w:rPr>
+      </w:pPr>
+      <w:proofErr w:type="gramStart"/>
+      <w:r>
+        <w:rPr>
+          <w:b/>
+          <w:sz w:val="26"/>
+          <w:szCs w:val="26"/>
+        </w:rPr>
+        <w:t>code</w:t>
+      </w:r>
+      <w:proofErr w:type="gramEnd"/>
+    </w:p>
+    <w:p>
+      <w:pPr>
+        <w:pStyle w:val="NoSpacing"/>
+        <w:rPr>
+          <w:b/>
+          <w:sz w:val="26"/>
+          <w:szCs w:val="26"/>
+        </w:rPr>
+      </w:pPr>
     </w:p>
     <w:p>
       <w:pPr>
@@ -86,19 +720,29 @@
           <w:ilvl w:val="0"/>
           <w:numId w:val="1"/>
         </w:numPr>
-        <w:rPr>
-          <w:b/>
-          <w:sz w:val="26"/>
-          <w:szCs w:val="26"/>
-        </w:rPr>
-      </w:pPr>
-      <w:r>
-        <w:rPr>
-          <w:b/>
-          <w:sz w:val="26"/>
-          <w:szCs w:val="26"/>
-        </w:rPr>
-        <w:t>code</w:t>
+      </w:pPr>
+      <w:r>
+        <w:rPr>
+          <w:b/>
+          <w:sz w:val="24"/>
+          <w:szCs w:val="24"/>
+        </w:rPr>
+        <w:t>res</w:t>
+      </w:r>
+      <w:r>
+        <w:rPr>
+          <w:b/>
+        </w:rPr>
+        <w:t xml:space="preserve"> - </w:t>
+      </w:r>
+      <w:r>
+        <w:t>A</w:t>
+      </w:r>
+      <w:r>
+        <w:t>ll of the supporting An</w:t>
+      </w:r>
+      <w:r>
+        <w:t>droid layout files</w:t>
       </w:r>
     </w:p>
     <w:p>
@@ -112,61 +756,11 @@
       <w:r>
         <w:rPr>
           <w:b/>
-          <w:sz w:val="24"/>
-          <w:szCs w:val="24"/>
-        </w:rPr>
-        <w:t>res</w:t>
-      </w:r>
-      <w:r>
-        <w:rPr>
-          <w:b/>
-        </w:rPr>
-        <w:t xml:space="preserve"> - </w:t>
-      </w:r>
-      <w:r>
-        <w:t>A</w:t>
-      </w:r>
-      <w:r>
-        <w:t>ll of the supporting An</w:t>
-      </w:r>
-      <w:r>
-        <w:t>droid layout files</w:t>
-      </w:r>
-    </w:p>
-    <w:p>
-      <w:pPr>
-        <w:pStyle w:val="NoSpacing"/>
-        <w:numPr>
-          <w:ilvl w:val="2"/>
-          <w:numId w:val="1"/>
-        </w:numPr>
-      </w:pPr>
-      <w:r>
-        <w:rPr>
-          <w:b/>
         </w:rPr>
         <w:t>layout</w:t>
       </w:r>
       <w:r>
         <w:t xml:space="preserve"> – XML files for each different Activity UI</w:t>
-      </w:r>
-    </w:p>
-    <w:p>
-      <w:pPr>
-        <w:pStyle w:val="NoSpacing"/>
-        <w:numPr>
-          <w:ilvl w:val="2"/>
-          <w:numId w:val="1"/>
-        </w:numPr>
-      </w:pPr>
-      <w:r>
-        <w:rPr>
-          <w:b/>
-        </w:rPr>
-        <w:t>values</w:t>
-      </w:r>
-      <w:r>
-        <w:t xml:space="preserve"> – XML files for each constant or other values</w:t>
       </w:r>
     </w:p>
     <w:p>
@@ -176,6 +770,24 @@
           <w:ilvl w:val="1"/>
           <w:numId w:val="1"/>
         </w:numPr>
+      </w:pPr>
+      <w:r>
+        <w:rPr>
+          <w:b/>
+        </w:rPr>
+        <w:t>values</w:t>
+      </w:r>
+      <w:r>
+        <w:t xml:space="preserve"> – XML files for each constant or other values</w:t>
+      </w:r>
+    </w:p>
+    <w:p>
+      <w:pPr>
+        <w:pStyle w:val="NoSpacing"/>
+        <w:numPr>
+          <w:ilvl w:val="0"/>
+          <w:numId w:val="1"/>
+        </w:numPr>
         <w:rPr>
           <w:b/>
         </w:rPr>
@@ -216,115 +828,6 @@
       </w:r>
       <w:r>
         <w:t>ll of the classes that make up the activity</w:t>
-      </w:r>
-    </w:p>
-    <w:p>
-      <w:pPr>
-        <w:pStyle w:val="NoSpacing"/>
-        <w:numPr>
-          <w:ilvl w:val="2"/>
-          <w:numId w:val="1"/>
-        </w:numPr>
-      </w:pPr>
-      <w:r>
-        <w:rPr>
-          <w:b/>
-        </w:rPr>
-        <w:t>analysis</w:t>
-      </w:r>
-      <w:r>
-        <w:t xml:space="preserve"> - </w:t>
-      </w:r>
-      <w:r>
-        <w:t>All of the services and activities associated with specific research and detection</w:t>
-      </w:r>
-    </w:p>
-    <w:p>
-      <w:pPr>
-        <w:pStyle w:val="NoSpacing"/>
-        <w:numPr>
-          <w:ilvl w:val="2"/>
-          <w:numId w:val="1"/>
-        </w:numPr>
-      </w:pPr>
-      <w:r>
-        <w:rPr>
-          <w:b/>
-        </w:rPr>
-        <w:t>data</w:t>
-      </w:r>
-      <w:r>
-        <w:t xml:space="preserve"> - </w:t>
-      </w:r>
-      <w:r>
-        <w:t>All the supporting classes for connecting to the database and other I/O</w:t>
-      </w:r>
-    </w:p>
-    <w:p>
-      <w:pPr>
-        <w:pStyle w:val="NoSpacing"/>
-        <w:numPr>
-          <w:ilvl w:val="2"/>
-          <w:numId w:val="1"/>
-        </w:numPr>
-      </w:pPr>
-      <w:r>
-        <w:rPr>
-          <w:b/>
-        </w:rPr>
-        <w:t>transmission</w:t>
-      </w:r>
-      <w:r>
-        <w:t xml:space="preserve"> - </w:t>
-      </w:r>
-      <w:r>
-        <w:t>All the supporting classes for sending or receiving data from a remote server</w:t>
-      </w:r>
-    </w:p>
-    <w:p>
-      <w:pPr>
-        <w:pStyle w:val="NoSpacing"/>
-        <w:numPr>
-          <w:ilvl w:val="2"/>
-          <w:numId w:val="1"/>
-        </w:numPr>
-      </w:pPr>
-      <w:proofErr w:type="spellStart"/>
-      <w:r>
-        <w:rPr>
-          <w:b/>
-        </w:rPr>
-        <w:t>ui</w:t>
-      </w:r>
-      <w:proofErr w:type="spellEnd"/>
-      <w:r>
-        <w:t xml:space="preserve"> - </w:t>
-      </w:r>
-      <w:r>
-        <w:t>All the supporting base classes for any User Interface</w:t>
-      </w:r>
-    </w:p>
-    <w:p>
-      <w:pPr>
-        <w:pStyle w:val="NoSpacing"/>
-        <w:numPr>
-          <w:ilvl w:val="2"/>
-          <w:numId w:val="1"/>
-        </w:numPr>
-      </w:pPr>
-      <w:proofErr w:type="spellStart"/>
-      <w:r>
-        <w:rPr>
-          <w:b/>
-        </w:rPr>
-        <w:t>utils</w:t>
-      </w:r>
-      <w:proofErr w:type="spellEnd"/>
-      <w:r>
-        <w:t xml:space="preserve"> - </w:t>
-      </w:r>
-      <w:r>
-        <w:t>These are general classes that are designed to be used by one or more packages</w:t>
       </w:r>
     </w:p>
     <w:p>
@@ -336,7 +839,104 @@
         </w:numPr>
       </w:pPr>
       <w:r>
-        <w:t>Various Eclipse support files</w:t>
+        <w:rPr>
+          <w:b/>
+        </w:rPr>
+        <w:t>analysis</w:t>
+      </w:r>
+      <w:r>
+        <w:t xml:space="preserve"> - </w:t>
+      </w:r>
+      <w:r>
+        <w:t>All of the services and activities associated with specific research and detection</w:t>
+      </w:r>
+    </w:p>
+    <w:p>
+      <w:pPr>
+        <w:pStyle w:val="NoSpacing"/>
+        <w:numPr>
+          <w:ilvl w:val="1"/>
+          <w:numId w:val="1"/>
+        </w:numPr>
+      </w:pPr>
+      <w:r>
+        <w:rPr>
+          <w:b/>
+        </w:rPr>
+        <w:t>data</w:t>
+      </w:r>
+      <w:r>
+        <w:t xml:space="preserve"> - </w:t>
+      </w:r>
+      <w:r>
+        <w:t>All the supporting classes for connecting to the database and other I/O</w:t>
+      </w:r>
+    </w:p>
+    <w:p>
+      <w:pPr>
+        <w:pStyle w:val="NoSpacing"/>
+        <w:numPr>
+          <w:ilvl w:val="1"/>
+          <w:numId w:val="1"/>
+        </w:numPr>
+      </w:pPr>
+      <w:r>
+        <w:rPr>
+          <w:b/>
+        </w:rPr>
+        <w:t>transmission</w:t>
+      </w:r>
+      <w:r>
+        <w:t xml:space="preserve"> - </w:t>
+      </w:r>
+      <w:r>
+        <w:t>All the supporting classes for sending or receiving data from a remote server</w:t>
+      </w:r>
+    </w:p>
+    <w:p>
+      <w:pPr>
+        <w:pStyle w:val="NoSpacing"/>
+        <w:numPr>
+          <w:ilvl w:val="1"/>
+          <w:numId w:val="1"/>
+        </w:numPr>
+      </w:pPr>
+      <w:proofErr w:type="spellStart"/>
+      <w:r>
+        <w:rPr>
+          <w:b/>
+        </w:rPr>
+        <w:t>ui</w:t>
+      </w:r>
+      <w:proofErr w:type="spellEnd"/>
+      <w:r>
+        <w:t xml:space="preserve"> - </w:t>
+      </w:r>
+      <w:r>
+        <w:t>All the supporting base classes for any User Interface</w:t>
+      </w:r>
+    </w:p>
+    <w:p>
+      <w:pPr>
+        <w:pStyle w:val="NoSpacing"/>
+        <w:numPr>
+          <w:ilvl w:val="1"/>
+          <w:numId w:val="1"/>
+        </w:numPr>
+      </w:pPr>
+      <w:proofErr w:type="spellStart"/>
+      <w:r>
+        <w:rPr>
+          <w:b/>
+        </w:rPr>
+        <w:t>utils</w:t>
+      </w:r>
+      <w:proofErr w:type="spellEnd"/>
+      <w:r>
+        <w:t xml:space="preserve"> - </w:t>
+      </w:r>
+      <w:r>
+        <w:t>These are general classes that are designed to be used by one or more packages</w:t>
       </w:r>
     </w:p>
     <w:p>
@@ -346,26 +946,57 @@
           <w:ilvl w:val="0"/>
           <w:numId w:val="1"/>
         </w:numPr>
+      </w:pPr>
+      <w:r>
+        <w:t>Various Eclipse support files</w:t>
+      </w:r>
+    </w:p>
+    <w:p>
+      <w:pPr>
+        <w:pStyle w:val="NoSpacing"/>
         <w:rPr>
           <w:b/>
           <w:sz w:val="26"/>
           <w:szCs w:val="26"/>
         </w:rPr>
       </w:pPr>
-      <w:r>
+    </w:p>
+    <w:p>
+      <w:pPr>
+        <w:pStyle w:val="NoSpacing"/>
         <w:rPr>
           <w:b/>
           <w:sz w:val="26"/>
           <w:szCs w:val="26"/>
         </w:rPr>
+      </w:pPr>
+      <w:proofErr w:type="gramStart"/>
+      <w:r>
+        <w:rPr>
+          <w:b/>
+          <w:sz w:val="26"/>
+          <w:szCs w:val="26"/>
+        </w:rPr>
         <w:t>docs</w:t>
       </w:r>
+      <w:proofErr w:type="gramEnd"/>
+    </w:p>
+    <w:p>
+      <w:pPr>
+        <w:pStyle w:val="NoSpacing"/>
+        <w:ind w:left="360"/>
+        <w:rPr>
+          <w:b/>
+          <w:sz w:val="26"/>
+          <w:szCs w:val="26"/>
+        </w:rPr>
+      </w:pPr>
     </w:p>
     <w:p>
       <w:pPr>
         <w:pStyle w:val="NoSpacing"/>
         <w:numPr>
-          <w:ilvl w:val="1"/>
+          <w:ilvl w:val="0"/>
           <w:numId w:val="1"/>
         </w:numPr>
       </w:pPr>
@@ -395,7 +1026,7 @@
       <w:pPr>
         <w:pStyle w:val="NoSpacing"/>
         <w:numPr>
-          <w:ilvl w:val="1"/>
+          <w:ilvl w:val="0"/>
           <w:numId w:val="1"/>
         </w:numPr>
       </w:pPr>
@@ -415,7 +1046,7 @@
       <w:pPr>
         <w:pStyle w:val="NoSpacing"/>
         <w:numPr>
-          <w:ilvl w:val="1"/>
+          <w:ilvl w:val="0"/>
           <w:numId w:val="1"/>
         </w:numPr>
       </w:pPr>
@@ -442,8 +1073,351 @@
       <w:pPr>
         <w:pStyle w:val="NoSpacing"/>
       </w:pPr>
-      <w:bookmarkStart w:id="0" w:name="_GoBack"/>
-      <w:bookmarkEnd w:id="0"/>
+    </w:p>
+    <w:p>
+      <w:pPr>
+        <w:pStyle w:val="NoSpacing"/>
+      </w:pPr>
+    </w:p>
+    <w:p>
+      <w:pPr>
+        <w:pStyle w:val="NoSpacing"/>
+      </w:pPr>
+    </w:p>
+    <w:p>
+      <w:pPr>
+        <w:pStyle w:val="NoSpacing"/>
+      </w:pPr>
+    </w:p>
+    <w:p>
+      <w:pPr>
+        <w:rPr>
+          <w:b/>
+          <w:sz w:val="30"/>
+          <w:szCs w:val="30"/>
+        </w:rPr>
+      </w:pPr>
+      <w:r>
+        <w:rPr>
+          <w:b/>
+          <w:sz w:val="30"/>
+          <w:szCs w:val="30"/>
+        </w:rPr>
+        <w:br w:type="page"/>
+      </w:r>
+    </w:p>
+    <w:p>
+      <w:pPr>
+        <w:pStyle w:val="Heading1"/>
+      </w:pPr>
+      <w:r>
+        <w:lastRenderedPageBreak/>
+        <w:t xml:space="preserve">GitHub </w:t>
+      </w:r>
+      <w:r>
+        <w:t>Practices</w:t>
+      </w:r>
+      <w:r>
+        <w:t xml:space="preserve"> and Guidelines</w:t>
+      </w:r>
+    </w:p>
+    <w:p>
+      <w:pPr>
+        <w:pStyle w:val="NoSpacing"/>
+        <w:rPr>
+          <w:b/>
+          <w:sz w:val="30"/>
+          <w:szCs w:val="30"/>
+        </w:rPr>
+      </w:pPr>
+    </w:p>
+    <w:p>
+      <w:pPr>
+        <w:pStyle w:val="NoSpacing"/>
+      </w:pPr>
+      <w:r>
+        <w:rPr>
+          <w:b/>
+          <w:sz w:val="26"/>
+          <w:szCs w:val="26"/>
+        </w:rPr>
+        <w:t>Naming Conventions</w:t>
+      </w:r>
+    </w:p>
+    <w:p>
+      <w:pPr>
+        <w:pStyle w:val="NoSpacing"/>
+      </w:pPr>
+      <w:r>
+        <w:rPr>
+          <w:b/>
+          <w:sz w:val="26"/>
+          <w:szCs w:val="26"/>
+        </w:rPr>
+        <w:t>Committing</w:t>
+      </w:r>
+    </w:p>
+    <w:p>
+      <w:pPr>
+        <w:pStyle w:val="NoSpacing"/>
+      </w:pPr>
+      <w:r>
+        <w:rPr>
+          <w:b/>
+          <w:sz w:val="26"/>
+          <w:szCs w:val="26"/>
+        </w:rPr>
+        <w:t>Coding</w:t>
+      </w:r>
+    </w:p>
+    <w:p>
+      <w:pPr>
+        <w:pStyle w:val="NoSpacing"/>
+      </w:pPr>
+      <w:r>
+        <w:rPr>
+          <w:b/>
+          <w:sz w:val="26"/>
+          <w:szCs w:val="26"/>
+        </w:rPr>
+        <w:t>Documentation</w:t>
+      </w:r>
+    </w:p>
+    <w:p>
+      <w:pPr>
+        <w:pStyle w:val="NoSpacing"/>
+      </w:pPr>
+      <w:r>
+        <w:rPr>
+          <w:b/>
+          <w:sz w:val="26"/>
+          <w:szCs w:val="26"/>
+        </w:rPr>
+        <w:t>General Guidelines</w:t>
+      </w:r>
+    </w:p>
+    <w:p>
+      <w:pPr>
+        <w:pStyle w:val="NoSpacing"/>
+        <w:rPr>
+          <w:b/>
+          <w:sz w:val="26"/>
+          <w:szCs w:val="26"/>
+        </w:rPr>
+      </w:pPr>
+    </w:p>
+    <w:p>
+      <w:pPr>
+        <w:pStyle w:val="NoSpacing"/>
+        <w:rPr>
+          <w:b/>
+          <w:sz w:val="26"/>
+          <w:szCs w:val="26"/>
+        </w:rPr>
+      </w:pPr>
+    </w:p>
+    <w:p>
+      <w:pPr>
+        <w:pStyle w:val="NoSpacing"/>
+        <w:rPr>
+          <w:b/>
+          <w:sz w:val="26"/>
+          <w:szCs w:val="26"/>
+        </w:rPr>
+      </w:pPr>
+    </w:p>
+    <w:p>
+      <w:pPr>
+        <w:rPr>
+          <w:b/>
+          <w:sz w:val="30"/>
+          <w:szCs w:val="30"/>
+        </w:rPr>
+      </w:pPr>
+      <w:r>
+        <w:rPr>
+          <w:b/>
+          <w:sz w:val="30"/>
+          <w:szCs w:val="30"/>
+        </w:rPr>
+        <w:br w:type="page"/>
+      </w:r>
+    </w:p>
+    <w:p>
+      <w:pPr>
+        <w:pStyle w:val="Heading1"/>
+      </w:pPr>
+      <w:r>
+        <w:lastRenderedPageBreak/>
+        <w:t>FAQ</w:t>
+      </w:r>
+    </w:p>
+    <w:p>
+      <w:pPr>
+        <w:pStyle w:val="NoSpacing"/>
+        <w:rPr>
+          <w:b/>
+          <w:sz w:val="26"/>
+          <w:szCs w:val="26"/>
+        </w:rPr>
+      </w:pPr>
+      <w:r>
+        <w:rPr>
+          <w:b/>
+          <w:sz w:val="26"/>
+          <w:szCs w:val="26"/>
+        </w:rPr>
+        <w:t>Frequently Asked Questions</w:t>
+      </w:r>
+    </w:p>
+    <w:p>
+      <w:pPr>
+        <w:pStyle w:val="NoSpacing"/>
+      </w:pPr>
+    </w:p>
+    <w:p>
+      <w:pPr>
+        <w:pStyle w:val="NoSpacing"/>
+        <w:rPr>
+          <w:b/>
+          <w:sz w:val="30"/>
+          <w:szCs w:val="30"/>
+        </w:rPr>
+      </w:pPr>
+    </w:p>
+    <w:p>
+      <w:pPr>
+        <w:rPr>
+          <w:b/>
+          <w:sz w:val="30"/>
+          <w:szCs w:val="30"/>
+        </w:rPr>
+      </w:pPr>
+      <w:r>
+        <w:rPr>
+          <w:b/>
+          <w:sz w:val="30"/>
+          <w:szCs w:val="30"/>
+        </w:rPr>
+        <w:br w:type="page"/>
+      </w:r>
+    </w:p>
+    <w:p>
+      <w:pPr>
+        <w:pStyle w:val="Heading1"/>
+      </w:pPr>
+      <w:r>
+        <w:lastRenderedPageBreak/>
+        <w:t>Revisions</w:t>
+      </w:r>
+    </w:p>
+    <w:p>
+      <w:pPr>
+        <w:pStyle w:val="NoSpacing"/>
+        <w:rPr>
+          <w:b/>
+          <w:sz w:val="26"/>
+          <w:szCs w:val="26"/>
+        </w:rPr>
+      </w:pPr>
+      <w:r>
+        <w:rPr>
+          <w:b/>
+          <w:sz w:val="26"/>
+          <w:szCs w:val="26"/>
+        </w:rPr>
+        <w:t>Revision History</w:t>
+      </w:r>
+    </w:p>
+    <w:p>
+      <w:pPr>
+        <w:pStyle w:val="NoSpacing"/>
+        <w:rPr>
+          <w:b/>
+          <w:sz w:val="26"/>
+          <w:szCs w:val="26"/>
+        </w:rPr>
+      </w:pPr>
+    </w:p>
+    <w:p>
+      <w:pPr>
+        <w:pStyle w:val="NoSpacing"/>
+        <w:numPr>
+          <w:ilvl w:val="0"/>
+          <w:numId w:val="9"/>
+        </w:numPr>
+        <w:rPr>
+          <w:b/>
+          <w:sz w:val="26"/>
+          <w:szCs w:val="26"/>
+        </w:rPr>
+      </w:pPr>
+      <w:r>
+        <w:rPr>
+          <w:b/>
+          <w:sz w:val="26"/>
+          <w:szCs w:val="26"/>
+        </w:rPr>
+        <w:t>1/29/13 – Kevin Ringstaff - Initial Version</w:t>
+      </w:r>
+    </w:p>
+    <w:p>
+      <w:pPr>
+        <w:pStyle w:val="NoSpacing"/>
+        <w:ind w:left="720"/>
+        <w:rPr>
+          <w:b/>
+          <w:sz w:val="26"/>
+          <w:szCs w:val="26"/>
+        </w:rPr>
+      </w:pPr>
+      <w:r>
+        <w:rPr>
+          <w:b/>
+          <w:sz w:val="26"/>
+          <w:szCs w:val="26"/>
+        </w:rPr>
+        <w:t>Notes:</w:t>
+      </w:r>
+    </w:p>
+    <w:p>
+      <w:pPr>
+        <w:pStyle w:val="NoSpacing"/>
+        <w:numPr>
+          <w:ilvl w:val="0"/>
+          <w:numId w:val="9"/>
+        </w:numPr>
+        <w:rPr>
+          <w:b/>
+          <w:sz w:val="26"/>
+          <w:szCs w:val="26"/>
+        </w:rPr>
+      </w:pPr>
+    </w:p>
+    <w:p>
+      <w:pPr>
+        <w:pStyle w:val="NoSpacing"/>
+        <w:rPr>
+          <w:b/>
+          <w:sz w:val="30"/>
+          <w:szCs w:val="30"/>
+        </w:rPr>
+      </w:pPr>
+    </w:p>
+    <w:p>
+      <w:pPr>
+        <w:pStyle w:val="NoSpacing"/>
+        <w:rPr>
+          <w:b/>
+          <w:sz w:val="30"/>
+          <w:szCs w:val="30"/>
+        </w:rPr>
+      </w:pPr>
+    </w:p>
+    <w:p>
+      <w:pPr>
+        <w:pStyle w:val="NoSpacing"/>
+      </w:pPr>
     </w:p>
     <w:sectPr>
       <w:pgSz w:w="12240" w:h="15840"/>
@@ -458,6 +1432,576 @@
 <file path=word/numbering.xml><?xml version="1.0" encoding="utf-8"?>
 <w:numbering xmlns:wpc="http://schemas.microsoft.com/office/word/2010/wordprocessingCanvas" xmlns:mc="http://schemas.openxmlformats.org/markup-compatibility/2006" xmlns:o="urn:schemas-microsoft-com:office:office" xmlns:r="http://schemas.openxmlformats.org/officeDocument/2006/relationships" xmlns:m="http://schemas.openxmlformats.org/officeDocument/2006/math" xmlns:v="urn:schemas-microsoft-com:vml" xmlns:wp14="http://schemas.microsoft.com/office/word/2010/wordprocessingDrawing" xmlns:wp="http://schemas.openxmlformats.org/drawingml/2006/wordprocessingDrawing" xmlns:w10="urn:schemas-microsoft-com:office:word" xmlns:w="http://schemas.openxmlformats.org/wordprocessingml/2006/main" xmlns:w14="http://schemas.microsoft.com/office/word/2010/wordml" xmlns:wpg="http://schemas.microsoft.com/office/word/2010/wordprocessingGroup" xmlns:wpi="http://schemas.microsoft.com/office/word/2010/wordprocessingInk" xmlns:wne="http://schemas.microsoft.com/office/word/2006/wordml" xmlns:wps="http://schemas.microsoft.com/office/word/2010/wordprocessingShape" mc:Ignorable="w14 wp14">
   <w:abstractNum w:abstractNumId="0">
+    <w:nsid w:val="05123449"/>
+    <w:multiLevelType w:val="hybridMultilevel"/>
+    <w:tmpl w:val="3DD21524"/>
+    <w:lvl w:ilvl="0" w:tplc="0409000F">
+      <w:start w:val="1"/>
+      <w:numFmt w:val="decimal"/>
+      <w:lvlText w:val="%1."/>
+      <w:lvlJc w:val="left"/>
+      <w:pPr>
+        <w:ind w:left="720" w:hanging="360"/>
+      </w:pPr>
+    </w:lvl>
+    <w:lvl w:ilvl="1" w:tplc="04090019" w:tentative="1">
+      <w:start w:val="1"/>
+      <w:numFmt w:val="lowerLetter"/>
+      <w:lvlText w:val="%2."/>
+      <w:lvlJc w:val="left"/>
+      <w:pPr>
+        <w:ind w:left="1440" w:hanging="360"/>
+      </w:pPr>
+    </w:lvl>
+    <w:lvl w:ilvl="2" w:tplc="0409001B" w:tentative="1">
+      <w:start w:val="1"/>
+      <w:numFmt w:val="lowerRoman"/>
+      <w:lvlText w:val="%3."/>
+      <w:lvlJc w:val="right"/>
+      <w:pPr>
+        <w:ind w:left="2160" w:hanging="180"/>
+      </w:pPr>
+    </w:lvl>
+    <w:lvl w:ilvl="3" w:tplc="0409000F" w:tentative="1">
+      <w:start w:val="1"/>
+      <w:numFmt w:val="decimal"/>
+      <w:lvlText w:val="%4."/>
+      <w:lvlJc w:val="left"/>
+      <w:pPr>
+        <w:ind w:left="2880" w:hanging="360"/>
+      </w:pPr>
+    </w:lvl>
+    <w:lvl w:ilvl="4" w:tplc="04090019" w:tentative="1">
+      <w:start w:val="1"/>
+      <w:numFmt w:val="lowerLetter"/>
+      <w:lvlText w:val="%5."/>
+      <w:lvlJc w:val="left"/>
+      <w:pPr>
+        <w:ind w:left="3600" w:hanging="360"/>
+      </w:pPr>
+    </w:lvl>
+    <w:lvl w:ilvl="5" w:tplc="0409001B" w:tentative="1">
+      <w:start w:val="1"/>
+      <w:numFmt w:val="lowerRoman"/>
+      <w:lvlText w:val="%6."/>
+      <w:lvlJc w:val="right"/>
+      <w:pPr>
+        <w:ind w:left="4320" w:hanging="180"/>
+      </w:pPr>
+    </w:lvl>
+    <w:lvl w:ilvl="6" w:tplc="0409000F" w:tentative="1">
+      <w:start w:val="1"/>
+      <w:numFmt w:val="decimal"/>
+      <w:lvlText w:val="%7."/>
+      <w:lvlJc w:val="left"/>
+      <w:pPr>
+        <w:ind w:left="5040" w:hanging="360"/>
+      </w:pPr>
+    </w:lvl>
+    <w:lvl w:ilvl="7" w:tplc="04090019" w:tentative="1">
+      <w:start w:val="1"/>
+      <w:numFmt w:val="lowerLetter"/>
+      <w:lvlText w:val="%8."/>
+      <w:lvlJc w:val="left"/>
+      <w:pPr>
+        <w:ind w:left="5760" w:hanging="360"/>
+      </w:pPr>
+    </w:lvl>
+    <w:lvl w:ilvl="8" w:tplc="0409001B" w:tentative="1">
+      <w:start w:val="1"/>
+      <w:numFmt w:val="lowerRoman"/>
+      <w:lvlText w:val="%9."/>
+      <w:lvlJc w:val="right"/>
+      <w:pPr>
+        <w:ind w:left="6480" w:hanging="180"/>
+      </w:pPr>
+    </w:lvl>
+  </w:abstractNum>
+  <w:abstractNum w:abstractNumId="1">
+    <w:nsid w:val="16AF6482"/>
+    <w:multiLevelType w:val="hybridMultilevel"/>
+    <w:tmpl w:val="3980486E"/>
+    <w:lvl w:ilvl="0" w:tplc="04090001">
+      <w:start w:val="1"/>
+      <w:numFmt w:val="bullet"/>
+      <w:lvlText w:val=""/>
+      <w:lvlJc w:val="left"/>
+      <w:pPr>
+        <w:ind w:left="720" w:hanging="360"/>
+      </w:pPr>
+      <w:rPr>
+        <w:rFonts w:ascii="Symbol" w:hAnsi="Symbol" w:hint="default"/>
+      </w:rPr>
+    </w:lvl>
+    <w:lvl w:ilvl="1" w:tplc="04090003" w:tentative="1">
+      <w:start w:val="1"/>
+      <w:numFmt w:val="bullet"/>
+      <w:lvlText w:val="o"/>
+      <w:lvlJc w:val="left"/>
+      <w:pPr>
+        <w:ind w:left="1440" w:hanging="360"/>
+      </w:pPr>
+      <w:rPr>
+        <w:rFonts w:ascii="Courier New" w:hAnsi="Courier New" w:cs="Courier New" w:hint="default"/>
+      </w:rPr>
+    </w:lvl>
+    <w:lvl w:ilvl="2" w:tplc="04090005" w:tentative="1">
+      <w:start w:val="1"/>
+      <w:numFmt w:val="bullet"/>
+      <w:lvlText w:val=""/>
+      <w:lvlJc w:val="left"/>
+      <w:pPr>
+        <w:ind w:left="2160" w:hanging="360"/>
+      </w:pPr>
+      <w:rPr>
+        <w:rFonts w:ascii="Wingdings" w:hAnsi="Wingdings" w:hint="default"/>
+      </w:rPr>
+    </w:lvl>
+    <w:lvl w:ilvl="3" w:tplc="04090001" w:tentative="1">
+      <w:start w:val="1"/>
+      <w:numFmt w:val="bullet"/>
+      <w:lvlText w:val=""/>
+      <w:lvlJc w:val="left"/>
+      <w:pPr>
+        <w:ind w:left="2880" w:hanging="360"/>
+      </w:pPr>
+      <w:rPr>
+        <w:rFonts w:ascii="Symbol" w:hAnsi="Symbol" w:hint="default"/>
+      </w:rPr>
+    </w:lvl>
+    <w:lvl w:ilvl="4" w:tplc="04090003" w:tentative="1">
+      <w:start w:val="1"/>
+      <w:numFmt w:val="bullet"/>
+      <w:lvlText w:val="o"/>
+      <w:lvlJc w:val="left"/>
+      <w:pPr>
+        <w:ind w:left="3600" w:hanging="360"/>
+      </w:pPr>
+      <w:rPr>
+        <w:rFonts w:ascii="Courier New" w:hAnsi="Courier New" w:cs="Courier New" w:hint="default"/>
+      </w:rPr>
+    </w:lvl>
+    <w:lvl w:ilvl="5" w:tplc="04090005" w:tentative="1">
+      <w:start w:val="1"/>
+      <w:numFmt w:val="bullet"/>
+      <w:lvlText w:val=""/>
+      <w:lvlJc w:val="left"/>
+      <w:pPr>
+        <w:ind w:left="4320" w:hanging="360"/>
+      </w:pPr>
+      <w:rPr>
+        <w:rFonts w:ascii="Wingdings" w:hAnsi="Wingdings" w:hint="default"/>
+      </w:rPr>
+    </w:lvl>
+    <w:lvl w:ilvl="6" w:tplc="04090001" w:tentative="1">
+      <w:start w:val="1"/>
+      <w:numFmt w:val="bullet"/>
+      <w:lvlText w:val=""/>
+      <w:lvlJc w:val="left"/>
+      <w:pPr>
+        <w:ind w:left="5040" w:hanging="360"/>
+      </w:pPr>
+      <w:rPr>
+        <w:rFonts w:ascii="Symbol" w:hAnsi="Symbol" w:hint="default"/>
+      </w:rPr>
+    </w:lvl>
+    <w:lvl w:ilvl="7" w:tplc="04090003" w:tentative="1">
+      <w:start w:val="1"/>
+      <w:numFmt w:val="bullet"/>
+      <w:lvlText w:val="o"/>
+      <w:lvlJc w:val="left"/>
+      <w:pPr>
+        <w:ind w:left="5760" w:hanging="360"/>
+      </w:pPr>
+      <w:rPr>
+        <w:rFonts w:ascii="Courier New" w:hAnsi="Courier New" w:cs="Courier New" w:hint="default"/>
+      </w:rPr>
+    </w:lvl>
+    <w:lvl w:ilvl="8" w:tplc="04090005" w:tentative="1">
+      <w:start w:val="1"/>
+      <w:numFmt w:val="bullet"/>
+      <w:lvlText w:val=""/>
+      <w:lvlJc w:val="left"/>
+      <w:pPr>
+        <w:ind w:left="6480" w:hanging="360"/>
+      </w:pPr>
+      <w:rPr>
+        <w:rFonts w:ascii="Wingdings" w:hAnsi="Wingdings" w:hint="default"/>
+      </w:rPr>
+    </w:lvl>
+  </w:abstractNum>
+  <w:abstractNum w:abstractNumId="2">
+    <w:nsid w:val="3312058E"/>
+    <w:multiLevelType w:val="hybridMultilevel"/>
+    <w:tmpl w:val="6AEAF3A6"/>
+    <w:lvl w:ilvl="0" w:tplc="04090001">
+      <w:start w:val="1"/>
+      <w:numFmt w:val="bullet"/>
+      <w:lvlText w:val=""/>
+      <w:lvlJc w:val="left"/>
+      <w:pPr>
+        <w:ind w:left="720" w:hanging="360"/>
+      </w:pPr>
+      <w:rPr>
+        <w:rFonts w:ascii="Symbol" w:hAnsi="Symbol" w:hint="default"/>
+      </w:rPr>
+    </w:lvl>
+    <w:lvl w:ilvl="1" w:tplc="04090003" w:tentative="1">
+      <w:start w:val="1"/>
+      <w:numFmt w:val="bullet"/>
+      <w:lvlText w:val="o"/>
+      <w:lvlJc w:val="left"/>
+      <w:pPr>
+        <w:ind w:left="1440" w:hanging="360"/>
+      </w:pPr>
+      <w:rPr>
+        <w:rFonts w:ascii="Courier New" w:hAnsi="Courier New" w:cs="Courier New" w:hint="default"/>
+      </w:rPr>
+    </w:lvl>
+    <w:lvl w:ilvl="2" w:tplc="04090005" w:tentative="1">
+      <w:start w:val="1"/>
+      <w:numFmt w:val="bullet"/>
+      <w:lvlText w:val=""/>
+      <w:lvlJc w:val="left"/>
+      <w:pPr>
+        <w:ind w:left="2160" w:hanging="360"/>
+      </w:pPr>
+      <w:rPr>
+        <w:rFonts w:ascii="Wingdings" w:hAnsi="Wingdings" w:hint="default"/>
+      </w:rPr>
+    </w:lvl>
+    <w:lvl w:ilvl="3" w:tplc="04090001" w:tentative="1">
+      <w:start w:val="1"/>
+      <w:numFmt w:val="bullet"/>
+      <w:lvlText w:val=""/>
+      <w:lvlJc w:val="left"/>
+      <w:pPr>
+        <w:ind w:left="2880" w:hanging="360"/>
+      </w:pPr>
+      <w:rPr>
+        <w:rFonts w:ascii="Symbol" w:hAnsi="Symbol" w:hint="default"/>
+      </w:rPr>
+    </w:lvl>
+    <w:lvl w:ilvl="4" w:tplc="04090003" w:tentative="1">
+      <w:start w:val="1"/>
+      <w:numFmt w:val="bullet"/>
+      <w:lvlText w:val="o"/>
+      <w:lvlJc w:val="left"/>
+      <w:pPr>
+        <w:ind w:left="3600" w:hanging="360"/>
+      </w:pPr>
+      <w:rPr>
+        <w:rFonts w:ascii="Courier New" w:hAnsi="Courier New" w:cs="Courier New" w:hint="default"/>
+      </w:rPr>
+    </w:lvl>
+    <w:lvl w:ilvl="5" w:tplc="04090005" w:tentative="1">
+      <w:start w:val="1"/>
+      <w:numFmt w:val="bullet"/>
+      <w:lvlText w:val=""/>
+      <w:lvlJc w:val="left"/>
+      <w:pPr>
+        <w:ind w:left="4320" w:hanging="360"/>
+      </w:pPr>
+      <w:rPr>
+        <w:rFonts w:ascii="Wingdings" w:hAnsi="Wingdings" w:hint="default"/>
+      </w:rPr>
+    </w:lvl>
+    <w:lvl w:ilvl="6" w:tplc="04090001" w:tentative="1">
+      <w:start w:val="1"/>
+      <w:numFmt w:val="bullet"/>
+      <w:lvlText w:val=""/>
+      <w:lvlJc w:val="left"/>
+      <w:pPr>
+        <w:ind w:left="5040" w:hanging="360"/>
+      </w:pPr>
+      <w:rPr>
+        <w:rFonts w:ascii="Symbol" w:hAnsi="Symbol" w:hint="default"/>
+      </w:rPr>
+    </w:lvl>
+    <w:lvl w:ilvl="7" w:tplc="04090003" w:tentative="1">
+      <w:start w:val="1"/>
+      <w:numFmt w:val="bullet"/>
+      <w:lvlText w:val="o"/>
+      <w:lvlJc w:val="left"/>
+      <w:pPr>
+        <w:ind w:left="5760" w:hanging="360"/>
+      </w:pPr>
+      <w:rPr>
+        <w:rFonts w:ascii="Courier New" w:hAnsi="Courier New" w:cs="Courier New" w:hint="default"/>
+      </w:rPr>
+    </w:lvl>
+    <w:lvl w:ilvl="8" w:tplc="04090005" w:tentative="1">
+      <w:start w:val="1"/>
+      <w:numFmt w:val="bullet"/>
+      <w:lvlText w:val=""/>
+      <w:lvlJc w:val="left"/>
+      <w:pPr>
+        <w:ind w:left="6480" w:hanging="360"/>
+      </w:pPr>
+      <w:rPr>
+        <w:rFonts w:ascii="Wingdings" w:hAnsi="Wingdings" w:hint="default"/>
+      </w:rPr>
+    </w:lvl>
+  </w:abstractNum>
+  <w:abstractNum w:abstractNumId="3">
+    <w:nsid w:val="3B514D30"/>
+    <w:multiLevelType w:val="hybridMultilevel"/>
+    <w:tmpl w:val="FC5AACAE"/>
+    <w:lvl w:ilvl="0" w:tplc="0409000F">
+      <w:start w:val="1"/>
+      <w:numFmt w:val="decimal"/>
+      <w:lvlText w:val="%1."/>
+      <w:lvlJc w:val="left"/>
+      <w:pPr>
+        <w:ind w:left="720" w:hanging="360"/>
+      </w:pPr>
+    </w:lvl>
+    <w:lvl w:ilvl="1" w:tplc="04090019" w:tentative="1">
+      <w:start w:val="1"/>
+      <w:numFmt w:val="lowerLetter"/>
+      <w:lvlText w:val="%2."/>
+      <w:lvlJc w:val="left"/>
+      <w:pPr>
+        <w:ind w:left="1440" w:hanging="360"/>
+      </w:pPr>
+    </w:lvl>
+    <w:lvl w:ilvl="2" w:tplc="0409001B" w:tentative="1">
+      <w:start w:val="1"/>
+      <w:numFmt w:val="lowerRoman"/>
+      <w:lvlText w:val="%3."/>
+      <w:lvlJc w:val="right"/>
+      <w:pPr>
+        <w:ind w:left="2160" w:hanging="180"/>
+      </w:pPr>
+    </w:lvl>
+    <w:lvl w:ilvl="3" w:tplc="0409000F" w:tentative="1">
+      <w:start w:val="1"/>
+      <w:numFmt w:val="decimal"/>
+      <w:lvlText w:val="%4."/>
+      <w:lvlJc w:val="left"/>
+      <w:pPr>
+        <w:ind w:left="2880" w:hanging="360"/>
+      </w:pPr>
+    </w:lvl>
+    <w:lvl w:ilvl="4" w:tplc="04090019" w:tentative="1">
+      <w:start w:val="1"/>
+      <w:numFmt w:val="lowerLetter"/>
+      <w:lvlText w:val="%5."/>
+      <w:lvlJc w:val="left"/>
+      <w:pPr>
+        <w:ind w:left="3600" w:hanging="360"/>
+      </w:pPr>
+    </w:lvl>
+    <w:lvl w:ilvl="5" w:tplc="0409001B" w:tentative="1">
+      <w:start w:val="1"/>
+      <w:numFmt w:val="lowerRoman"/>
+      <w:lvlText w:val="%6."/>
+      <w:lvlJc w:val="right"/>
+      <w:pPr>
+        <w:ind w:left="4320" w:hanging="180"/>
+      </w:pPr>
+    </w:lvl>
+    <w:lvl w:ilvl="6" w:tplc="0409000F" w:tentative="1">
+      <w:start w:val="1"/>
+      <w:numFmt w:val="decimal"/>
+      <w:lvlText w:val="%7."/>
+      <w:lvlJc w:val="left"/>
+      <w:pPr>
+        <w:ind w:left="5040" w:hanging="360"/>
+      </w:pPr>
+    </w:lvl>
+    <w:lvl w:ilvl="7" w:tplc="04090019" w:tentative="1">
+      <w:start w:val="1"/>
+      <w:numFmt w:val="lowerLetter"/>
+      <w:lvlText w:val="%8."/>
+      <w:lvlJc w:val="left"/>
+      <w:pPr>
+        <w:ind w:left="5760" w:hanging="360"/>
+      </w:pPr>
+    </w:lvl>
+    <w:lvl w:ilvl="8" w:tplc="0409001B" w:tentative="1">
+      <w:start w:val="1"/>
+      <w:numFmt w:val="lowerRoman"/>
+      <w:lvlText w:val="%9."/>
+      <w:lvlJc w:val="right"/>
+      <w:pPr>
+        <w:ind w:left="6480" w:hanging="180"/>
+      </w:pPr>
+    </w:lvl>
+  </w:abstractNum>
+  <w:abstractNum w:abstractNumId="4">
+    <w:nsid w:val="400F49F9"/>
+    <w:multiLevelType w:val="hybridMultilevel"/>
+    <w:tmpl w:val="3662C0CA"/>
+    <w:lvl w:ilvl="0" w:tplc="0409000F">
+      <w:start w:val="1"/>
+      <w:numFmt w:val="decimal"/>
+      <w:lvlText w:val="%1."/>
+      <w:lvlJc w:val="left"/>
+      <w:pPr>
+        <w:ind w:left="720" w:hanging="360"/>
+      </w:pPr>
+    </w:lvl>
+    <w:lvl w:ilvl="1" w:tplc="04090019" w:tentative="1">
+      <w:start w:val="1"/>
+      <w:numFmt w:val="lowerLetter"/>
+      <w:lvlText w:val="%2."/>
+      <w:lvlJc w:val="left"/>
+      <w:pPr>
+        <w:ind w:left="1440" w:hanging="360"/>
+      </w:pPr>
+    </w:lvl>
+    <w:lvl w:ilvl="2" w:tplc="0409001B" w:tentative="1">
+      <w:start w:val="1"/>
+      <w:numFmt w:val="lowerRoman"/>
+      <w:lvlText w:val="%3."/>
+      <w:lvlJc w:val="right"/>
+      <w:pPr>
+        <w:ind w:left="2160" w:hanging="180"/>
+      </w:pPr>
+    </w:lvl>
+    <w:lvl w:ilvl="3" w:tplc="0409000F" w:tentative="1">
+      <w:start w:val="1"/>
+      <w:numFmt w:val="decimal"/>
+      <w:lvlText w:val="%4."/>
+      <w:lvlJc w:val="left"/>
+      <w:pPr>
+        <w:ind w:left="2880" w:hanging="360"/>
+      </w:pPr>
+    </w:lvl>
+    <w:lvl w:ilvl="4" w:tplc="04090019" w:tentative="1">
+      <w:start w:val="1"/>
+      <w:numFmt w:val="lowerLetter"/>
+      <w:lvlText w:val="%5."/>
+      <w:lvlJc w:val="left"/>
+      <w:pPr>
+        <w:ind w:left="3600" w:hanging="360"/>
+      </w:pPr>
+    </w:lvl>
+    <w:lvl w:ilvl="5" w:tplc="0409001B" w:tentative="1">
+      <w:start w:val="1"/>
+      <w:numFmt w:val="lowerRoman"/>
+      <w:lvlText w:val="%6."/>
+      <w:lvlJc w:val="right"/>
+      <w:pPr>
+        <w:ind w:left="4320" w:hanging="180"/>
+      </w:pPr>
+    </w:lvl>
+    <w:lvl w:ilvl="6" w:tplc="0409000F" w:tentative="1">
+      <w:start w:val="1"/>
+      <w:numFmt w:val="decimal"/>
+      <w:lvlText w:val="%7."/>
+      <w:lvlJc w:val="left"/>
+      <w:pPr>
+        <w:ind w:left="5040" w:hanging="360"/>
+      </w:pPr>
+    </w:lvl>
+    <w:lvl w:ilvl="7" w:tplc="04090019" w:tentative="1">
+      <w:start w:val="1"/>
+      <w:numFmt w:val="lowerLetter"/>
+      <w:lvlText w:val="%8."/>
+      <w:lvlJc w:val="left"/>
+      <w:pPr>
+        <w:ind w:left="5760" w:hanging="360"/>
+      </w:pPr>
+    </w:lvl>
+    <w:lvl w:ilvl="8" w:tplc="0409001B" w:tentative="1">
+      <w:start w:val="1"/>
+      <w:numFmt w:val="lowerRoman"/>
+      <w:lvlText w:val="%9."/>
+      <w:lvlJc w:val="right"/>
+      <w:pPr>
+        <w:ind w:left="6480" w:hanging="180"/>
+      </w:pPr>
+    </w:lvl>
+  </w:abstractNum>
+  <w:abstractNum w:abstractNumId="5">
+    <w:nsid w:val="4E3635EC"/>
+    <w:multiLevelType w:val="hybridMultilevel"/>
+    <w:tmpl w:val="A808EFBA"/>
+    <w:lvl w:ilvl="0" w:tplc="0409000F">
+      <w:start w:val="1"/>
+      <w:numFmt w:val="decimal"/>
+      <w:lvlText w:val="%1."/>
+      <w:lvlJc w:val="left"/>
+      <w:pPr>
+        <w:ind w:left="720" w:hanging="360"/>
+      </w:pPr>
+    </w:lvl>
+    <w:lvl w:ilvl="1" w:tplc="04090019" w:tentative="1">
+      <w:start w:val="1"/>
+      <w:numFmt w:val="lowerLetter"/>
+      <w:lvlText w:val="%2."/>
+      <w:lvlJc w:val="left"/>
+      <w:pPr>
+        <w:ind w:left="1440" w:hanging="360"/>
+      </w:pPr>
+    </w:lvl>
+    <w:lvl w:ilvl="2" w:tplc="0409001B" w:tentative="1">
+      <w:start w:val="1"/>
+      <w:numFmt w:val="lowerRoman"/>
+      <w:lvlText w:val="%3."/>
+      <w:lvlJc w:val="right"/>
+      <w:pPr>
+        <w:ind w:left="2160" w:hanging="180"/>
+      </w:pPr>
+    </w:lvl>
+    <w:lvl w:ilvl="3" w:tplc="0409000F" w:tentative="1">
+      <w:start w:val="1"/>
+      <w:numFmt w:val="decimal"/>
+      <w:lvlText w:val="%4."/>
+      <w:lvlJc w:val="left"/>
+      <w:pPr>
+        <w:ind w:left="2880" w:hanging="360"/>
+      </w:pPr>
+    </w:lvl>
+    <w:lvl w:ilvl="4" w:tplc="04090019" w:tentative="1">
+      <w:start w:val="1"/>
+      <w:numFmt w:val="lowerLetter"/>
+      <w:lvlText w:val="%5."/>
+      <w:lvlJc w:val="left"/>
+      <w:pPr>
+        <w:ind w:left="3600" w:hanging="360"/>
+      </w:pPr>
+    </w:lvl>
+    <w:lvl w:ilvl="5" w:tplc="0409001B" w:tentative="1">
+      <w:start w:val="1"/>
+      <w:numFmt w:val="lowerRoman"/>
+      <w:lvlText w:val="%6."/>
+      <w:lvlJc w:val="right"/>
+      <w:pPr>
+        <w:ind w:left="4320" w:hanging="180"/>
+      </w:pPr>
+    </w:lvl>
+    <w:lvl w:ilvl="6" w:tplc="0409000F" w:tentative="1">
+      <w:start w:val="1"/>
+      <w:numFmt w:val="decimal"/>
+      <w:lvlText w:val="%7."/>
+      <w:lvlJc w:val="left"/>
+      <w:pPr>
+        <w:ind w:left="5040" w:hanging="360"/>
+      </w:pPr>
+    </w:lvl>
+    <w:lvl w:ilvl="7" w:tplc="04090019" w:tentative="1">
+      <w:start w:val="1"/>
+      <w:numFmt w:val="lowerLetter"/>
+      <w:lvlText w:val="%8."/>
+      <w:lvlJc w:val="left"/>
+      <w:pPr>
+        <w:ind w:left="5760" w:hanging="360"/>
+      </w:pPr>
+    </w:lvl>
+    <w:lvl w:ilvl="8" w:tplc="0409001B" w:tentative="1">
+      <w:start w:val="1"/>
+      <w:numFmt w:val="lowerRoman"/>
+      <w:lvlText w:val="%9."/>
+      <w:lvlJc w:val="right"/>
+      <w:pPr>
+        <w:ind w:left="6480" w:hanging="180"/>
+      </w:pPr>
+    </w:lvl>
+  </w:abstractNum>
+  <w:abstractNum w:abstractNumId="6">
     <w:nsid w:val="5AF77171"/>
     <w:multiLevelType w:val="hybridMultilevel"/>
     <w:tmpl w:val="95A2069E"/>
@@ -570,8 +2114,231 @@
       </w:rPr>
     </w:lvl>
   </w:abstractNum>
+  <w:abstractNum w:abstractNumId="7">
+    <w:nsid w:val="5EC32C8B"/>
+    <w:multiLevelType w:val="hybridMultilevel"/>
+    <w:tmpl w:val="109A3D8E"/>
+    <w:lvl w:ilvl="0" w:tplc="04090001">
+      <w:start w:val="1"/>
+      <w:numFmt w:val="bullet"/>
+      <w:lvlText w:val=""/>
+      <w:lvlJc w:val="left"/>
+      <w:pPr>
+        <w:ind w:left="720" w:hanging="360"/>
+      </w:pPr>
+      <w:rPr>
+        <w:rFonts w:ascii="Symbol" w:hAnsi="Symbol" w:hint="default"/>
+      </w:rPr>
+    </w:lvl>
+    <w:lvl w:ilvl="1" w:tplc="04090003" w:tentative="1">
+      <w:start w:val="1"/>
+      <w:numFmt w:val="bullet"/>
+      <w:lvlText w:val="o"/>
+      <w:lvlJc w:val="left"/>
+      <w:pPr>
+        <w:ind w:left="1440" w:hanging="360"/>
+      </w:pPr>
+      <w:rPr>
+        <w:rFonts w:ascii="Courier New" w:hAnsi="Courier New" w:cs="Courier New" w:hint="default"/>
+      </w:rPr>
+    </w:lvl>
+    <w:lvl w:ilvl="2" w:tplc="04090005" w:tentative="1">
+      <w:start w:val="1"/>
+      <w:numFmt w:val="bullet"/>
+      <w:lvlText w:val=""/>
+      <w:lvlJc w:val="left"/>
+      <w:pPr>
+        <w:ind w:left="2160" w:hanging="360"/>
+      </w:pPr>
+      <w:rPr>
+        <w:rFonts w:ascii="Wingdings" w:hAnsi="Wingdings" w:hint="default"/>
+      </w:rPr>
+    </w:lvl>
+    <w:lvl w:ilvl="3" w:tplc="04090001" w:tentative="1">
+      <w:start w:val="1"/>
+      <w:numFmt w:val="bullet"/>
+      <w:lvlText w:val=""/>
+      <w:lvlJc w:val="left"/>
+      <w:pPr>
+        <w:ind w:left="2880" w:hanging="360"/>
+      </w:pPr>
+      <w:rPr>
+        <w:rFonts w:ascii="Symbol" w:hAnsi="Symbol" w:hint="default"/>
+      </w:rPr>
+    </w:lvl>
+    <w:lvl w:ilvl="4" w:tplc="04090003" w:tentative="1">
+      <w:start w:val="1"/>
+      <w:numFmt w:val="bullet"/>
+      <w:lvlText w:val="o"/>
+      <w:lvlJc w:val="left"/>
+      <w:pPr>
+        <w:ind w:left="3600" w:hanging="360"/>
+      </w:pPr>
+      <w:rPr>
+        <w:rFonts w:ascii="Courier New" w:hAnsi="Courier New" w:cs="Courier New" w:hint="default"/>
+      </w:rPr>
+    </w:lvl>
+    <w:lvl w:ilvl="5" w:tplc="04090005" w:tentative="1">
+      <w:start w:val="1"/>
+      <w:numFmt w:val="bullet"/>
+      <w:lvlText w:val=""/>
+      <w:lvlJc w:val="left"/>
+      <w:pPr>
+        <w:ind w:left="4320" w:hanging="360"/>
+      </w:pPr>
+      <w:rPr>
+        <w:rFonts w:ascii="Wingdings" w:hAnsi="Wingdings" w:hint="default"/>
+      </w:rPr>
+    </w:lvl>
+    <w:lvl w:ilvl="6" w:tplc="04090001" w:tentative="1">
+      <w:start w:val="1"/>
+      <w:numFmt w:val="bullet"/>
+      <w:lvlText w:val=""/>
+      <w:lvlJc w:val="left"/>
+      <w:pPr>
+        <w:ind w:left="5040" w:hanging="360"/>
+      </w:pPr>
+      <w:rPr>
+        <w:rFonts w:ascii="Symbol" w:hAnsi="Symbol" w:hint="default"/>
+      </w:rPr>
+    </w:lvl>
+    <w:lvl w:ilvl="7" w:tplc="04090003" w:tentative="1">
+      <w:start w:val="1"/>
+      <w:numFmt w:val="bullet"/>
+      <w:lvlText w:val="o"/>
+      <w:lvlJc w:val="left"/>
+      <w:pPr>
+        <w:ind w:left="5760" w:hanging="360"/>
+      </w:pPr>
+      <w:rPr>
+        <w:rFonts w:ascii="Courier New" w:hAnsi="Courier New" w:cs="Courier New" w:hint="default"/>
+      </w:rPr>
+    </w:lvl>
+    <w:lvl w:ilvl="8" w:tplc="04090005" w:tentative="1">
+      <w:start w:val="1"/>
+      <w:numFmt w:val="bullet"/>
+      <w:lvlText w:val=""/>
+      <w:lvlJc w:val="left"/>
+      <w:pPr>
+        <w:ind w:left="6480" w:hanging="360"/>
+      </w:pPr>
+      <w:rPr>
+        <w:rFonts w:ascii="Wingdings" w:hAnsi="Wingdings" w:hint="default"/>
+      </w:rPr>
+    </w:lvl>
+  </w:abstractNum>
+  <w:abstractNum w:abstractNumId="8">
+    <w:nsid w:val="690F31E0"/>
+    <w:multiLevelType w:val="hybridMultilevel"/>
+    <w:tmpl w:val="2FE6EB26"/>
+    <w:lvl w:ilvl="0" w:tplc="0409000F">
+      <w:start w:val="1"/>
+      <w:numFmt w:val="decimal"/>
+      <w:lvlText w:val="%1."/>
+      <w:lvlJc w:val="left"/>
+      <w:pPr>
+        <w:ind w:left="720" w:hanging="360"/>
+      </w:pPr>
+    </w:lvl>
+    <w:lvl w:ilvl="1" w:tplc="04090019" w:tentative="1">
+      <w:start w:val="1"/>
+      <w:numFmt w:val="lowerLetter"/>
+      <w:lvlText w:val="%2."/>
+      <w:lvlJc w:val="left"/>
+      <w:pPr>
+        <w:ind w:left="1440" w:hanging="360"/>
+      </w:pPr>
+    </w:lvl>
+    <w:lvl w:ilvl="2" w:tplc="0409001B" w:tentative="1">
+      <w:start w:val="1"/>
+      <w:numFmt w:val="lowerRoman"/>
+      <w:lvlText w:val="%3."/>
+      <w:lvlJc w:val="right"/>
+      <w:pPr>
+        <w:ind w:left="2160" w:hanging="180"/>
+      </w:pPr>
+    </w:lvl>
+    <w:lvl w:ilvl="3" w:tplc="0409000F" w:tentative="1">
+      <w:start w:val="1"/>
+      <w:numFmt w:val="decimal"/>
+      <w:lvlText w:val="%4."/>
+      <w:lvlJc w:val="left"/>
+      <w:pPr>
+        <w:ind w:left="2880" w:hanging="360"/>
+      </w:pPr>
+    </w:lvl>
+    <w:lvl w:ilvl="4" w:tplc="04090019" w:tentative="1">
+      <w:start w:val="1"/>
+      <w:numFmt w:val="lowerLetter"/>
+      <w:lvlText w:val="%5."/>
+      <w:lvlJc w:val="left"/>
+      <w:pPr>
+        <w:ind w:left="3600" w:hanging="360"/>
+      </w:pPr>
+    </w:lvl>
+    <w:lvl w:ilvl="5" w:tplc="0409001B" w:tentative="1">
+      <w:start w:val="1"/>
+      <w:numFmt w:val="lowerRoman"/>
+      <w:lvlText w:val="%6."/>
+      <w:lvlJc w:val="right"/>
+      <w:pPr>
+        <w:ind w:left="4320" w:hanging="180"/>
+      </w:pPr>
+    </w:lvl>
+    <w:lvl w:ilvl="6" w:tplc="0409000F" w:tentative="1">
+      <w:start w:val="1"/>
+      <w:numFmt w:val="decimal"/>
+      <w:lvlText w:val="%7."/>
+      <w:lvlJc w:val="left"/>
+      <w:pPr>
+        <w:ind w:left="5040" w:hanging="360"/>
+      </w:pPr>
+    </w:lvl>
+    <w:lvl w:ilvl="7" w:tplc="04090019" w:tentative="1">
+      <w:start w:val="1"/>
+      <w:numFmt w:val="lowerLetter"/>
+      <w:lvlText w:val="%8."/>
+      <w:lvlJc w:val="left"/>
+      <w:pPr>
+        <w:ind w:left="5760" w:hanging="360"/>
+      </w:pPr>
+    </w:lvl>
+    <w:lvl w:ilvl="8" w:tplc="0409001B" w:tentative="1">
+      <w:start w:val="1"/>
+      <w:numFmt w:val="lowerRoman"/>
+      <w:lvlText w:val="%9."/>
+      <w:lvlJc w:val="right"/>
+      <w:pPr>
+        <w:ind w:left="6480" w:hanging="180"/>
+      </w:pPr>
+    </w:lvl>
+  </w:abstractNum>
   <w:num w:numId="1">
+    <w:abstractNumId w:val="6"/>
+  </w:num>
+  <w:num w:numId="2">
     <w:abstractNumId w:val="0"/>
+  </w:num>
+  <w:num w:numId="3">
+    <w:abstractNumId w:val="4"/>
+  </w:num>
+  <w:num w:numId="4">
+    <w:abstractNumId w:val="5"/>
+  </w:num>
+  <w:num w:numId="5">
+    <w:abstractNumId w:val="8"/>
+  </w:num>
+  <w:num w:numId="6">
+    <w:abstractNumId w:val="3"/>
+  </w:num>
+  <w:num w:numId="7">
+    <w:abstractNumId w:val="1"/>
+  </w:num>
+  <w:num w:numId="8">
+    <w:abstractNumId w:val="2"/>
+  </w:num>
+  <w:num w:numId="9">
+    <w:abstractNumId w:val="7"/>
   </w:num>
 </w:numbering>
 </file>
@@ -736,6 +2503,29 @@
     <w:name w:val="Normal"/>
     <w:qFormat/>
   </w:style>
+  <w:style w:type="paragraph" w:styleId="Heading1">
+    <w:name w:val="heading 1"/>
+    <w:basedOn w:val="Normal"/>
+    <w:next w:val="Normal"/>
+    <w:link w:val="Heading1Char"/>
+    <w:uiPriority w:val="9"/>
+    <w:qFormat/>
+    <w:rsid w:val="00843FB1"/>
+    <w:pPr>
+      <w:keepNext/>
+      <w:keepLines/>
+      <w:spacing w:before="480" w:after="0"/>
+      <w:outlineLvl w:val="0"/>
+    </w:pPr>
+    <w:rPr>
+      <w:rFonts w:asciiTheme="majorHAnsi" w:eastAsiaTheme="majorEastAsia" w:hAnsiTheme="majorHAnsi" w:cstheme="majorBidi"/>
+      <w:b/>
+      <w:bCs/>
+      <w:color w:val="365F91" w:themeColor="accent1" w:themeShade="BF"/>
+      <w:sz w:val="28"/>
+      <w:szCs w:val="28"/>
+    </w:rPr>
+  </w:style>
   <w:style w:type="paragraph" w:styleId="Heading2">
     <w:name w:val="heading 2"/>
     <w:basedOn w:val="Normal"/>
@@ -855,6 +2645,51 @@
       <w:b/>
       <w:bCs/>
       <w:color w:val="4F81BD" w:themeColor="accent1"/>
+    </w:rPr>
+  </w:style>
+  <w:style w:type="paragraph" w:styleId="BalloonText">
+    <w:name w:val="Balloon Text"/>
+    <w:basedOn w:val="Normal"/>
+    <w:link w:val="BalloonTextChar"/>
+    <w:uiPriority w:val="99"/>
+    <w:semiHidden/>
+    <w:unhideWhenUsed/>
+    <w:rsid w:val="00815E90"/>
+    <w:pPr>
+      <w:spacing w:after="0" w:line="240" w:lineRule="auto"/>
+    </w:pPr>
+    <w:rPr>
+      <w:rFonts w:ascii="Tahoma" w:hAnsi="Tahoma" w:cs="Tahoma"/>
+      <w:sz w:val="16"/>
+      <w:szCs w:val="16"/>
+    </w:rPr>
+  </w:style>
+  <w:style w:type="character" w:customStyle="1" w:styleId="BalloonTextChar">
+    <w:name w:val="Balloon Text Char"/>
+    <w:basedOn w:val="DefaultParagraphFont"/>
+    <w:link w:val="BalloonText"/>
+    <w:uiPriority w:val="99"/>
+    <w:semiHidden/>
+    <w:rsid w:val="00815E90"/>
+    <w:rPr>
+      <w:rFonts w:ascii="Tahoma" w:hAnsi="Tahoma" w:cs="Tahoma"/>
+      <w:sz w:val="16"/>
+      <w:szCs w:val="16"/>
+    </w:rPr>
+  </w:style>
+  <w:style w:type="character" w:customStyle="1" w:styleId="Heading1Char">
+    <w:name w:val="Heading 1 Char"/>
+    <w:basedOn w:val="DefaultParagraphFont"/>
+    <w:link w:val="Heading1"/>
+    <w:uiPriority w:val="9"/>
+    <w:rsid w:val="00843FB1"/>
+    <w:rPr>
+      <w:rFonts w:asciiTheme="majorHAnsi" w:eastAsiaTheme="majorEastAsia" w:hAnsiTheme="majorHAnsi" w:cstheme="majorBidi"/>
+      <w:b/>
+      <w:bCs/>
+      <w:color w:val="365F91" w:themeColor="accent1" w:themeShade="BF"/>
+      <w:sz w:val="28"/>
+      <w:szCs w:val="28"/>
     </w:rPr>
   </w:style>
 </w:styles>
@@ -1020,6 +2855,29 @@
     <w:name w:val="Normal"/>
     <w:qFormat/>
   </w:style>
+  <w:style w:type="paragraph" w:styleId="Heading1">
+    <w:name w:val="heading 1"/>
+    <w:basedOn w:val="Normal"/>
+    <w:next w:val="Normal"/>
+    <w:link w:val="Heading1Char"/>
+    <w:uiPriority w:val="9"/>
+    <w:qFormat/>
+    <w:rsid w:val="00843FB1"/>
+    <w:pPr>
+      <w:keepNext/>
+      <w:keepLines/>
+      <w:spacing w:before="480" w:after="0"/>
+      <w:outlineLvl w:val="0"/>
+    </w:pPr>
+    <w:rPr>
+      <w:rFonts w:asciiTheme="majorHAnsi" w:eastAsiaTheme="majorEastAsia" w:hAnsiTheme="majorHAnsi" w:cstheme="majorBidi"/>
+      <w:b/>
+      <w:bCs/>
+      <w:color w:val="365F91" w:themeColor="accent1" w:themeShade="BF"/>
+      <w:sz w:val="28"/>
+      <w:szCs w:val="28"/>
+    </w:rPr>
+  </w:style>
   <w:style w:type="paragraph" w:styleId="Heading2">
     <w:name w:val="heading 2"/>
     <w:basedOn w:val="Normal"/>
@@ -1139,6 +2997,51 @@
       <w:b/>
       <w:bCs/>
       <w:color w:val="4F81BD" w:themeColor="accent1"/>
+    </w:rPr>
+  </w:style>
+  <w:style w:type="paragraph" w:styleId="BalloonText">
+    <w:name w:val="Balloon Text"/>
+    <w:basedOn w:val="Normal"/>
+    <w:link w:val="BalloonTextChar"/>
+    <w:uiPriority w:val="99"/>
+    <w:semiHidden/>
+    <w:unhideWhenUsed/>
+    <w:rsid w:val="00815E90"/>
+    <w:pPr>
+      <w:spacing w:after="0" w:line="240" w:lineRule="auto"/>
+    </w:pPr>
+    <w:rPr>
+      <w:rFonts w:ascii="Tahoma" w:hAnsi="Tahoma" w:cs="Tahoma"/>
+      <w:sz w:val="16"/>
+      <w:szCs w:val="16"/>
+    </w:rPr>
+  </w:style>
+  <w:style w:type="character" w:customStyle="1" w:styleId="BalloonTextChar">
+    <w:name w:val="Balloon Text Char"/>
+    <w:basedOn w:val="DefaultParagraphFont"/>
+    <w:link w:val="BalloonText"/>
+    <w:uiPriority w:val="99"/>
+    <w:semiHidden/>
+    <w:rsid w:val="00815E90"/>
+    <w:rPr>
+      <w:rFonts w:ascii="Tahoma" w:hAnsi="Tahoma" w:cs="Tahoma"/>
+      <w:sz w:val="16"/>
+      <w:szCs w:val="16"/>
+    </w:rPr>
+  </w:style>
+  <w:style w:type="character" w:customStyle="1" w:styleId="Heading1Char">
+    <w:name w:val="Heading 1 Char"/>
+    <w:basedOn w:val="DefaultParagraphFont"/>
+    <w:link w:val="Heading1"/>
+    <w:uiPriority w:val="9"/>
+    <w:rsid w:val="00843FB1"/>
+    <w:rPr>
+      <w:rFonts w:asciiTheme="majorHAnsi" w:eastAsiaTheme="majorEastAsia" w:hAnsiTheme="majorHAnsi" w:cstheme="majorBidi"/>
+      <w:b/>
+      <w:bCs/>
+      <w:color w:val="365F91" w:themeColor="accent1" w:themeShade="BF"/>
+      <w:sz w:val="28"/>
+      <w:szCs w:val="28"/>
     </w:rPr>
   </w:style>
 </w:styles>

</xml_diff>